<commit_message>
Clean Up and Report
</commit_message>
<xml_diff>
--- a/Project Report.docx
+++ b/Project Report.docx
@@ -1152,16 +1152,7 @@
           <w:rFonts w:ascii="Myriad Pro" w:hAnsi="Myriad Pro"/>
           <w:sz w:val="24"/>
         </w:rPr>
-        <w:t>,</w:t>
-      </w:r>
-      <w:bookmarkStart w:id="0" w:name="_GoBack"/>
-      <w:bookmarkEnd w:id="0"/>
-      <w:r>
-        <w:rPr>
-          <w:rFonts w:ascii="Myriad Pro" w:hAnsi="Myriad Pro"/>
-          <w:sz w:val="24"/>
-        </w:rPr>
-        <w:t xml:space="preserve"> and for that we used the </w:t>
+        <w:t xml:space="preserve">, and for that we used the </w:t>
       </w:r>
       <w:r>
         <w:rPr>
@@ -1938,6 +1929,85 @@
           <w:sz w:val="24"/>
         </w:rPr>
         <w:t>setup(self):</w:t>
+      </w:r>
+    </w:p>
+    <w:p>
+      <w:pPr>
+        <w:ind w:left="720"/>
+        <w:jc w:val="both"/>
+        <w:rPr>
+          <w:rFonts w:ascii="Myriad Pro" w:hAnsi="Myriad Pro"/>
+          <w:sz w:val="24"/>
+        </w:rPr>
+      </w:pPr>
+      <w:r>
+        <w:rPr>
+          <w:rFonts w:ascii="Myriad Pro" w:hAnsi="Myriad Pro"/>
+          <w:sz w:val="24"/>
+        </w:rPr>
+        <w:t>This method is in charge of creating the initial state</w:t>
+      </w:r>
+      <w:bookmarkStart w:id="0" w:name="_GoBack"/>
+      <w:bookmarkEnd w:id="0"/>
+    </w:p>
+    <w:p>
+      <w:pPr>
+        <w:pStyle w:val="ListParagraph"/>
+        <w:numPr>
+          <w:ilvl w:val="0"/>
+          <w:numId w:val="5"/>
+        </w:numPr>
+        <w:jc w:val="both"/>
+        <w:rPr>
+          <w:rFonts w:ascii="Myriad Pro" w:hAnsi="Myriad Pro"/>
+          <w:sz w:val="24"/>
+        </w:rPr>
+      </w:pPr>
+      <w:proofErr w:type="spellStart"/>
+      <w:r>
+        <w:rPr>
+          <w:rFonts w:ascii="Consolas" w:hAnsi="Consolas"/>
+          <w:sz w:val="24"/>
+        </w:rPr>
+        <w:t>printState</w:t>
+      </w:r>
+      <w:proofErr w:type="spellEnd"/>
+      <w:r>
+        <w:rPr>
+          <w:rFonts w:ascii="Consolas" w:hAnsi="Consolas"/>
+          <w:sz w:val="24"/>
+        </w:rPr>
+        <w:t>(self, state):</w:t>
+      </w:r>
+    </w:p>
+    <w:p>
+      <w:pPr>
+        <w:pStyle w:val="ListParagraph"/>
+        <w:numPr>
+          <w:ilvl w:val="0"/>
+          <w:numId w:val="5"/>
+        </w:numPr>
+        <w:jc w:val="both"/>
+        <w:rPr>
+          <w:rFonts w:ascii="Myriad Pro" w:hAnsi="Myriad Pro"/>
+          <w:sz w:val="24"/>
+        </w:rPr>
+      </w:pPr>
+      <w:proofErr w:type="spellStart"/>
+      <w:r>
+        <w:rPr>
+          <w:rFonts w:ascii="Consolas" w:hAnsi="Consolas"/>
+          <w:sz w:val="24"/>
+        </w:rPr>
+        <w:t>getPendingRequests</w:t>
+      </w:r>
+      <w:proofErr w:type="spellEnd"/>
+      <w:r>
+        <w:rPr>
+          <w:rFonts w:ascii="Consolas" w:hAnsi="Consolas"/>
+          <w:sz w:val="24"/>
+        </w:rPr>
+        <w:t>(self, state):</w:t>
       </w:r>
     </w:p>
     <w:p>
@@ -3394,7 +3464,7 @@
 </file>
 
 <file path=customXml/itemProps1.xml><?xml version="1.0" encoding="utf-8"?>
-<ds:datastoreItem xmlns:ds="http://schemas.openxmlformats.org/officeDocument/2006/customXml" ds:itemID="{C770A055-CFFE-4936-8DBC-4A8D52662ED9}">
+<ds:datastoreItem xmlns:ds="http://schemas.openxmlformats.org/officeDocument/2006/customXml" ds:itemID="{A3319274-BDFB-4DC1-8C85-E7C11322C363}">
   <ds:schemaRefs>
     <ds:schemaRef ds:uri="http://schemas.openxmlformats.org/officeDocument/2006/bibliography"/>
   </ds:schemaRefs>

</xml_diff>